<commit_message>
QEMU implementation of freespace heap allocation
</commit_message>
<xml_diff>
--- a/mystuff/ostep/homework/freespace/Walkthrough-of-freespace.docx
+++ b/mystuff/ostep/homework/freespace/Walkthrough-of-freespace.docx
@@ -2024,7 +2024,131 @@
     </w:p>
     <w:p/>
     <w:p/>
-    <w:p/>
+    <w:p>
+      <w:r>
+        <w:t xml:space="preserve">Finally, the </w:t>
+      </w:r>
+      <w:r>
+        <w:rPr>
+          <w:b/>
+          <w:bCs/>
+        </w:rPr>
+        <w:t>qemu implementation</w:t>
+      </w:r>
+      <w:r>
+        <w:t>:</w:t>
+      </w:r>
+      <w:r>
+        <w:t xml:space="preserve"> Note that because the header size is different here, I had to use </w:t>
+      </w:r>
+      <w:r>
+        <w:t>different</w:t>
+      </w:r>
+      <w:r>
+        <w:t xml:space="preserve"> set of param</w:t>
+      </w:r>
+      <w:r>
+        <w:t>s</w:t>
+      </w:r>
+      <w:r>
+        <w:t xml:space="preserve"> </w:t>
+      </w:r>
+      <w:r>
+        <w:t>to</w:t>
+      </w:r>
+      <w:r>
+        <w:t xml:space="preserve"> match the output with </w:t>
+      </w:r>
+      <w:r>
+        <w:t>malloc.py:</w:t>
+      </w:r>
+    </w:p>
+    <w:p/>
+    <w:p>
+      <w:r>
+        <w:t>Dos&gt;</w:t>
+      </w:r>
+      <w:r>
+        <w:t xml:space="preserve">python malloc.py -S 1000 -b </w:t>
+      </w:r>
+      <w:r>
+        <w:rPr>
+          <w:b/>
+          <w:bCs/>
+          <w:highlight w:val="yellow"/>
+        </w:rPr>
+        <w:t>1048576</w:t>
+      </w:r>
+      <w:r>
+        <w:t xml:space="preserve"> -H </w:t>
+      </w:r>
+      <w:r>
+        <w:rPr>
+          <w:b/>
+          <w:bCs/>
+          <w:highlight w:val="yellow"/>
+        </w:rPr>
+        <w:t>13</w:t>
+      </w:r>
+      <w:r>
+        <w:t xml:space="preserve"> -p FIRST -s 0 -A +15,+6,+3,+29,-2,+17,+3,-3,+25,+81 -c</w:t>
+      </w:r>
+    </w:p>
+    <w:p/>
+    <w:p/>
+    <w:p>
+      <w:r>
+        <w:t xml:space="preserve">See </w:t>
+      </w:r>
+      <w:r>
+        <w:t>C:\Users\Alifa\Desktop\osdev\batch\kernel\heap</w:t>
+      </w:r>
+      <w:r>
+        <w:t>\kernelostep.c</w:t>
+      </w:r>
+    </w:p>
+    <w:p>
+      <w:r>
+        <w:rPr>
+          <w:noProof/>
+        </w:rPr>
+        <w:drawing>
+          <wp:inline distT="0" distB="0" distL="0" distR="0" wp14:anchorId="7FEF8E19" wp14:editId="242B4ADF">
+            <wp:extent cx="4600575" cy="981075"/>
+            <wp:effectExtent l="0" t="0" r="9525" b="9525"/>
+            <wp:docPr id="27" name="Picture 27"/>
+            <wp:cNvGraphicFramePr>
+              <a:graphicFrameLocks xmlns:a="http://schemas.openxmlformats.org/drawingml/2006/main" noChangeAspect="1"/>
+            </wp:cNvGraphicFramePr>
+            <a:graphic xmlns:a="http://schemas.openxmlformats.org/drawingml/2006/main">
+              <a:graphicData uri="http://schemas.openxmlformats.org/drawingml/2006/picture">
+                <pic:pic xmlns:pic="http://schemas.openxmlformats.org/drawingml/2006/picture">
+                  <pic:nvPicPr>
+                    <pic:cNvPr id="1" name=""/>
+                    <pic:cNvPicPr/>
+                  </pic:nvPicPr>
+                  <pic:blipFill>
+                    <a:blip r:embed="rId46"/>
+                    <a:stretch>
+                      <a:fillRect/>
+                    </a:stretch>
+                  </pic:blipFill>
+                  <pic:spPr>
+                    <a:xfrm>
+                      <a:off x="0" y="0"/>
+                      <a:ext cx="4600575" cy="981075"/>
+                    </a:xfrm>
+                    <a:prstGeom prst="rect">
+                      <a:avLst/>
+                    </a:prstGeom>
+                  </pic:spPr>
+                </pic:pic>
+              </a:graphicData>
+            </a:graphic>
+          </wp:inline>
+        </w:drawing>
+      </w:r>
+    </w:p>
     <w:p/>
     <w:p/>
     <w:p/>
@@ -2051,7 +2175,7 @@
                     <pic:cNvPicPr/>
                   </pic:nvPicPr>
                   <pic:blipFill>
-                    <a:blip r:embed="rId46"/>
+                    <a:blip r:embed="rId47"/>
                     <a:stretch>
                       <a:fillRect/>
                     </a:stretch>
@@ -2081,19 +2205,7 @@
     <w:p/>
     <w:p>
       <w:r>
-        <w:t>“</w:t>
-      </w:r>
-      <w:r>
-        <w:t>After running this code, the status of the list is that it has a single entry, of size 4088</w:t>
-      </w:r>
-      <w:r>
-        <w:t xml:space="preserve">…(Fig 17.3). Now </w:t>
-      </w:r>
-      <w:r>
-        <w:t xml:space="preserve">let’s imagine that a chunk of memory is requested, say of size 100 bytes. To service this request, the library will first find a chunk that is large enough to accommodate the request; because there is only one free chunk (size: 4088), this chunk will be chosen. </w:t>
-      </w:r>
-      <w:r>
-        <w:t>*</w:t>
+        <w:t>“After running this code, the status of the list is that it has a single entry, of size 4088…(Fig 17.3). Now let’s imagine that a chunk of memory is requested, say of size 100 bytes. To service this request, the library will first find a chunk that is large enough to accommodate the request; because there is only one free chunk (size: 4088), this chunk will be chosen. *</w:t>
       </w:r>
       <w:r>
         <w:rPr>
@@ -2103,17 +2215,11 @@
         <w:t>Then, the chunk will be split into two: one chunk big enough to service the request (and header, as described above), and the remaining free chunk</w:t>
       </w:r>
       <w:r>
-        <w:t>.</w:t>
-      </w:r>
-      <w:r>
-        <w:t xml:space="preserve"> </w:t>
+        <w:t xml:space="preserve">. </w:t>
       </w:r>
       <w:r>
         <w:lastRenderedPageBreak/>
-        <w:t>Assuming an 8-byte header (an integer size and an integer magic number), the space in the heap now looks like what you see in Figure 17.4.</w:t>
-      </w:r>
-      <w:r>
-        <w:t>”</w:t>
+        <w:t>Assuming an 8-byte header (an integer size and an integer magic number), the space in the heap now looks like what you see in Figure 17.4.”</w:t>
       </w:r>
     </w:p>
     <w:p/>
@@ -3683,6 +3789,7 @@
     <w:lsdException w:name="HTML Sample" w:semiHidden="1" w:unhideWhenUsed="1"/>
     <w:lsdException w:name="HTML Typewriter" w:semiHidden="1" w:unhideWhenUsed="1"/>
     <w:lsdException w:name="HTML Variable" w:semiHidden="1" w:unhideWhenUsed="1"/>
+    <w:lsdException w:name="Normal Table" w:semiHidden="1" w:unhideWhenUsed="1"/>
     <w:lsdException w:name="annotation subject" w:semiHidden="1" w:unhideWhenUsed="1"/>
     <w:lsdException w:name="No List" w:semiHidden="1" w:unhideWhenUsed="1"/>
     <w:lsdException w:name="Outline List 1" w:semiHidden="1" w:unhideWhenUsed="1"/>
@@ -3725,8 +3832,11 @@
     <w:lsdException w:name="Table Contemporary" w:semiHidden="1" w:unhideWhenUsed="1"/>
     <w:lsdException w:name="Table Elegant" w:semiHidden="1" w:unhideWhenUsed="1"/>
     <w:lsdException w:name="Table Professional" w:semiHidden="1" w:unhideWhenUsed="1"/>
+    <w:lsdException w:name="Table Subtle 1" w:semiHidden="1" w:unhideWhenUsed="1"/>
     <w:lsdException w:name="Table Subtle 2" w:semiHidden="1" w:unhideWhenUsed="1"/>
     <w:lsdException w:name="Table Web 1" w:semiHidden="1" w:unhideWhenUsed="1"/>
+    <w:lsdException w:name="Table Web 2" w:semiHidden="1" w:unhideWhenUsed="1"/>
+    <w:lsdException w:name="Table Web 3" w:semiHidden="1" w:unhideWhenUsed="1"/>
     <w:lsdException w:name="Balloon Text" w:semiHidden="1" w:unhideWhenUsed="1"/>
     <w:lsdException w:name="Table Grid" w:uiPriority="39"/>
     <w:lsdException w:name="Table Theme" w:semiHidden="1" w:unhideWhenUsed="1"/>
@@ -5225,12 +5335,139 @@
 </file>
 
 <file path=customXml/item1.xml><?xml version="1.0" encoding="utf-8"?>
-<?mso-contentType ?>
-<FormTemplates xmlns="http://schemas.microsoft.com/sharepoint/v3/contenttype/forms">
-  <Display>DocumentLibraryForm</Display>
-  <Edit>AssetEditForm</Edit>
-  <New>DocumentLibraryForm</New>
-</FormTemplates>
+<p:properties xmlns:p="http://schemas.microsoft.com/office/2006/metadata/properties" xmlns:xsi="http://www.w3.org/2001/XMLSchema-instance" xmlns:pc="http://schemas.microsoft.com/office/infopath/2007/PartnerControls">
+  <documentManagement>
+    <LocLastLocAttemptVersionTypeLookup xmlns="4873beb7-5857-4685-be1f-d57550cc96cc" xsi:nil="true"/>
+    <MarketSpecific xmlns="4873beb7-5857-4685-be1f-d57550cc96cc">false</MarketSpecific>
+    <ApprovalStatus xmlns="4873beb7-5857-4685-be1f-d57550cc96cc">InProgress</ApprovalStatus>
+    <LocComments xmlns="4873beb7-5857-4685-be1f-d57550cc96cc" xsi:nil="true"/>
+    <DirectSourceMarket xmlns="4873beb7-5857-4685-be1f-d57550cc96cc" xsi:nil="true"/>
+    <LocPublishedLinkedAssetsLookup xmlns="4873beb7-5857-4685-be1f-d57550cc96cc" xsi:nil="true"/>
+    <ThumbnailAssetId xmlns="4873beb7-5857-4685-be1f-d57550cc96cc" xsi:nil="true"/>
+    <PrimaryImageGen xmlns="4873beb7-5857-4685-be1f-d57550cc96cc">true</PrimaryImageGen>
+    <LegacyData xmlns="4873beb7-5857-4685-be1f-d57550cc96cc" xsi:nil="true"/>
+    <LocNewPublishedVersionLookup xmlns="4873beb7-5857-4685-be1f-d57550cc96cc" xsi:nil="true"/>
+    <NumericId xmlns="4873beb7-5857-4685-be1f-d57550cc96cc">102787001</NumericId>
+    <TPFriendlyName xmlns="4873beb7-5857-4685-be1f-d57550cc96cc" xsi:nil="true"/>
+    <LocOverallPublishStatusLookup xmlns="4873beb7-5857-4685-be1f-d57550cc96cc" xsi:nil="true"/>
+    <LocRecommendedHandoff xmlns="4873beb7-5857-4685-be1f-d57550cc96cc" xsi:nil="true"/>
+    <BlockPublish xmlns="4873beb7-5857-4685-be1f-d57550cc96cc">false</BlockPublish>
+    <BusinessGroup xmlns="4873beb7-5857-4685-be1f-d57550cc96cc" xsi:nil="true"/>
+    <OpenTemplate xmlns="4873beb7-5857-4685-be1f-d57550cc96cc">true</OpenTemplate>
+    <SourceTitle xmlns="4873beb7-5857-4685-be1f-d57550cc96cc" xsi:nil="true"/>
+    <LocOverallLocStatusLookup xmlns="4873beb7-5857-4685-be1f-d57550cc96cc" xsi:nil="true"/>
+    <APEditor xmlns="4873beb7-5857-4685-be1f-d57550cc96cc">
+      <UserInfo>
+        <DisplayName/>
+        <AccountId xsi:nil="true"/>
+        <AccountType/>
+      </UserInfo>
+    </APEditor>
+    <UALocComments xmlns="4873beb7-5857-4685-be1f-d57550cc96cc" xsi:nil="true"/>
+    <IntlLangReviewDate xmlns="4873beb7-5857-4685-be1f-d57550cc96cc" xsi:nil="true"/>
+    <PublishStatusLookup xmlns="4873beb7-5857-4685-be1f-d57550cc96cc">
+      <Value>1343188</Value>
+    </PublishStatusLookup>
+    <ParentAssetId xmlns="4873beb7-5857-4685-be1f-d57550cc96cc" xsi:nil="true"/>
+    <FeatureTagsTaxHTField0 xmlns="4873beb7-5857-4685-be1f-d57550cc96cc">
+      <Terms xmlns="http://schemas.microsoft.com/office/infopath/2007/PartnerControls"/>
+    </FeatureTagsTaxHTField0>
+    <MachineTranslated xmlns="4873beb7-5857-4685-be1f-d57550cc96cc">false</MachineTranslated>
+    <Providers xmlns="4873beb7-5857-4685-be1f-d57550cc96cc" xsi:nil="true"/>
+    <OriginalSourceMarket xmlns="4873beb7-5857-4685-be1f-d57550cc96cc" xsi:nil="true"/>
+    <APDescription xmlns="4873beb7-5857-4685-be1f-d57550cc96cc" xsi:nil="true"/>
+    <ContentItem xmlns="4873beb7-5857-4685-be1f-d57550cc96cc" xsi:nil="true"/>
+    <ClipArtFilename xmlns="4873beb7-5857-4685-be1f-d57550cc96cc" xsi:nil="true"/>
+    <TPInstallLocation xmlns="4873beb7-5857-4685-be1f-d57550cc96cc" xsi:nil="true"/>
+    <TimesCloned xmlns="4873beb7-5857-4685-be1f-d57550cc96cc" xsi:nil="true"/>
+    <PublishTargets xmlns="4873beb7-5857-4685-be1f-d57550cc96cc">OfficeOnlineVNext</PublishTargets>
+    <AcquiredFrom xmlns="4873beb7-5857-4685-be1f-d57550cc96cc">Internal MS</AcquiredFrom>
+    <AssetStart xmlns="4873beb7-5857-4685-be1f-d57550cc96cc">2011-11-23T17:29:00+00:00</AssetStart>
+    <FriendlyTitle xmlns="4873beb7-5857-4685-be1f-d57550cc96cc" xsi:nil="true"/>
+    <Provider xmlns="4873beb7-5857-4685-be1f-d57550cc96cc" xsi:nil="true"/>
+    <LastHandOff xmlns="4873beb7-5857-4685-be1f-d57550cc96cc" xsi:nil="true"/>
+    <TPClientViewer xmlns="4873beb7-5857-4685-be1f-d57550cc96cc" xsi:nil="true"/>
+    <TemplateStatus xmlns="4873beb7-5857-4685-be1f-d57550cc96cc">Complete</TemplateStatus>
+    <Downloads xmlns="4873beb7-5857-4685-be1f-d57550cc96cc">0</Downloads>
+    <OOCacheId xmlns="4873beb7-5857-4685-be1f-d57550cc96cc" xsi:nil="true"/>
+    <IsDeleted xmlns="4873beb7-5857-4685-be1f-d57550cc96cc">false</IsDeleted>
+    <LocPublishedDependentAssetsLookup xmlns="4873beb7-5857-4685-be1f-d57550cc96cc" xsi:nil="true"/>
+    <AssetExpire xmlns="4873beb7-5857-4685-be1f-d57550cc96cc">2029-05-12T07:00:00+00:00</AssetExpire>
+    <CSXSubmissionMarket xmlns="4873beb7-5857-4685-be1f-d57550cc96cc" xsi:nil="true"/>
+    <DSATActionTaken xmlns="4873beb7-5857-4685-be1f-d57550cc96cc" xsi:nil="true"/>
+    <SubmitterId xmlns="4873beb7-5857-4685-be1f-d57550cc96cc" xsi:nil="true"/>
+    <EditorialTags xmlns="4873beb7-5857-4685-be1f-d57550cc96cc" xsi:nil="true"/>
+    <TPExecutable xmlns="4873beb7-5857-4685-be1f-d57550cc96cc" xsi:nil="true"/>
+    <CSXSubmissionDate xmlns="4873beb7-5857-4685-be1f-d57550cc96cc" xsi:nil="true"/>
+    <CSXUpdate xmlns="4873beb7-5857-4685-be1f-d57550cc96cc">false</CSXUpdate>
+    <AssetType xmlns="4873beb7-5857-4685-be1f-d57550cc96cc">TP</AssetType>
+    <ApprovalLog xmlns="4873beb7-5857-4685-be1f-d57550cc96cc" xsi:nil="true"/>
+    <BugNumber xmlns="4873beb7-5857-4685-be1f-d57550cc96cc" xsi:nil="true"/>
+    <OriginAsset xmlns="4873beb7-5857-4685-be1f-d57550cc96cc" xsi:nil="true"/>
+    <TPComponent xmlns="4873beb7-5857-4685-be1f-d57550cc96cc" xsi:nil="true"/>
+    <Milestone xmlns="4873beb7-5857-4685-be1f-d57550cc96cc" xsi:nil="true"/>
+    <RecommendationsModifier xmlns="4873beb7-5857-4685-be1f-d57550cc96cc" xsi:nil="true"/>
+    <AssetId xmlns="4873beb7-5857-4685-be1f-d57550cc96cc">TP102787001</AssetId>
+    <PolicheckWords xmlns="4873beb7-5857-4685-be1f-d57550cc96cc" xsi:nil="true"/>
+    <TPLaunchHelpLink xmlns="4873beb7-5857-4685-be1f-d57550cc96cc" xsi:nil="true"/>
+    <IntlLocPriority xmlns="4873beb7-5857-4685-be1f-d57550cc96cc" xsi:nil="true"/>
+    <TPApplication xmlns="4873beb7-5857-4685-be1f-d57550cc96cc" xsi:nil="true"/>
+    <IntlLangReviewer xmlns="4873beb7-5857-4685-be1f-d57550cc96cc" xsi:nil="true"/>
+    <HandoffToMSDN xmlns="4873beb7-5857-4685-be1f-d57550cc96cc" xsi:nil="true"/>
+    <PlannedPubDate xmlns="4873beb7-5857-4685-be1f-d57550cc96cc" xsi:nil="true"/>
+    <CrawlForDependencies xmlns="4873beb7-5857-4685-be1f-d57550cc96cc">false</CrawlForDependencies>
+    <LocLastLocAttemptVersionLookup xmlns="4873beb7-5857-4685-be1f-d57550cc96cc">693888</LocLastLocAttemptVersionLookup>
+    <LocProcessedForHandoffsLookup xmlns="4873beb7-5857-4685-be1f-d57550cc96cc" xsi:nil="true"/>
+    <TrustLevel xmlns="4873beb7-5857-4685-be1f-d57550cc96cc">1 Microsoft Managed Content</TrustLevel>
+    <CampaignTagsTaxHTField0 xmlns="4873beb7-5857-4685-be1f-d57550cc96cc">
+      <Terms xmlns="http://schemas.microsoft.com/office/infopath/2007/PartnerControls"/>
+    </CampaignTagsTaxHTField0>
+    <TPNamespace xmlns="4873beb7-5857-4685-be1f-d57550cc96cc" xsi:nil="true"/>
+    <LocOverallPreviewStatusLookup xmlns="4873beb7-5857-4685-be1f-d57550cc96cc" xsi:nil="true"/>
+    <TaxCatchAll xmlns="4873beb7-5857-4685-be1f-d57550cc96cc"/>
+    <IsSearchable xmlns="4873beb7-5857-4685-be1f-d57550cc96cc">false</IsSearchable>
+    <TemplateTemplateType xmlns="4873beb7-5857-4685-be1f-d57550cc96cc">Word Document Template</TemplateTemplateType>
+    <Markets xmlns="4873beb7-5857-4685-be1f-d57550cc96cc"/>
+    <IntlLangReview xmlns="4873beb7-5857-4685-be1f-d57550cc96cc" xsi:nil="true"/>
+    <UAProjectedTotalWords xmlns="4873beb7-5857-4685-be1f-d57550cc96cc" xsi:nil="true"/>
+    <OutputCachingOn xmlns="4873beb7-5857-4685-be1f-d57550cc96cc">false</OutputCachingOn>
+    <AverageRating xmlns="4873beb7-5857-4685-be1f-d57550cc96cc" xsi:nil="true"/>
+    <LocMarketGroupTiers2 xmlns="4873beb7-5857-4685-be1f-d57550cc96cc" xsi:nil="true"/>
+    <APAuthor xmlns="4873beb7-5857-4685-be1f-d57550cc96cc">
+      <UserInfo>
+        <DisplayName>REDMOND\v-namall</DisplayName>
+        <AccountId>978</AccountId>
+        <AccountType/>
+      </UserInfo>
+    </APAuthor>
+    <TPCommandLine xmlns="4873beb7-5857-4685-be1f-d57550cc96cc" xsi:nil="true"/>
+    <LocManualTestRequired xmlns="4873beb7-5857-4685-be1f-d57550cc96cc">false</LocManualTestRequired>
+    <TPAppVersion xmlns="4873beb7-5857-4685-be1f-d57550cc96cc" xsi:nil="true"/>
+    <EditorialStatus xmlns="4873beb7-5857-4685-be1f-d57550cc96cc">Complete</EditorialStatus>
+    <LocProcessedForMarketsLookup xmlns="4873beb7-5857-4685-be1f-d57550cc96cc" xsi:nil="true"/>
+    <LastModifiedDateTime xmlns="4873beb7-5857-4685-be1f-d57550cc96cc" xsi:nil="true"/>
+    <TPLaunchHelpLinkType xmlns="4873beb7-5857-4685-be1f-d57550cc96cc">Template</TPLaunchHelpLinkType>
+    <ScenarioTagsTaxHTField0 xmlns="4873beb7-5857-4685-be1f-d57550cc96cc">
+      <Terms xmlns="http://schemas.microsoft.com/office/infopath/2007/PartnerControls"/>
+    </ScenarioTagsTaxHTField0>
+    <OriginalRelease xmlns="4873beb7-5857-4685-be1f-d57550cc96cc">14</OriginalRelease>
+    <LocalizationTagsTaxHTField0 xmlns="4873beb7-5857-4685-be1f-d57550cc96cc">
+      <Terms xmlns="http://schemas.microsoft.com/office/infopath/2007/PartnerControls"/>
+    </LocalizationTagsTaxHTField0>
+    <Manager xmlns="4873beb7-5857-4685-be1f-d57550cc96cc" xsi:nil="true"/>
+    <UALocRecommendation xmlns="4873beb7-5857-4685-be1f-d57550cc96cc">Localize</UALocRecommendation>
+    <LocOverallHandbackStatusLookup xmlns="4873beb7-5857-4685-be1f-d57550cc96cc" xsi:nil="true"/>
+    <ArtSampleDocs xmlns="4873beb7-5857-4685-be1f-d57550cc96cc" xsi:nil="true"/>
+    <UACurrentWords xmlns="4873beb7-5857-4685-be1f-d57550cc96cc" xsi:nil="true"/>
+    <ShowIn xmlns="4873beb7-5857-4685-be1f-d57550cc96cc">Show everywhere</ShowIn>
+    <CSXHash xmlns="4873beb7-5857-4685-be1f-d57550cc96cc" xsi:nil="true"/>
+    <VoteCount xmlns="4873beb7-5857-4685-be1f-d57550cc96cc" xsi:nil="true"/>
+    <InternalTagsTaxHTField0 xmlns="4873beb7-5857-4685-be1f-d57550cc96cc">
+      <Terms xmlns="http://schemas.microsoft.com/office/infopath/2007/PartnerControls"/>
+    </InternalTagsTaxHTField0>
+    <UANotes xmlns="4873beb7-5857-4685-be1f-d57550cc96cc" xsi:nil="true"/>
+  </documentManagement>
+</p:properties>
 </file>
 
 <file path=customXml/item2.xml><?xml version="1.0" encoding="utf-8"?>
@@ -6274,145 +6511,20 @@
 </file>
 
 <file path=customXml/item3.xml><?xml version="1.0" encoding="utf-8"?>
-<p:properties xmlns:p="http://schemas.microsoft.com/office/2006/metadata/properties" xmlns:xsi="http://www.w3.org/2001/XMLSchema-instance" xmlns:pc="http://schemas.microsoft.com/office/infopath/2007/PartnerControls">
-  <documentManagement>
-    <LocLastLocAttemptVersionTypeLookup xmlns="4873beb7-5857-4685-be1f-d57550cc96cc" xsi:nil="true"/>
-    <MarketSpecific xmlns="4873beb7-5857-4685-be1f-d57550cc96cc">false</MarketSpecific>
-    <ApprovalStatus xmlns="4873beb7-5857-4685-be1f-d57550cc96cc">InProgress</ApprovalStatus>
-    <LocComments xmlns="4873beb7-5857-4685-be1f-d57550cc96cc" xsi:nil="true"/>
-    <DirectSourceMarket xmlns="4873beb7-5857-4685-be1f-d57550cc96cc" xsi:nil="true"/>
-    <LocPublishedLinkedAssetsLookup xmlns="4873beb7-5857-4685-be1f-d57550cc96cc" xsi:nil="true"/>
-    <ThumbnailAssetId xmlns="4873beb7-5857-4685-be1f-d57550cc96cc" xsi:nil="true"/>
-    <PrimaryImageGen xmlns="4873beb7-5857-4685-be1f-d57550cc96cc">true</PrimaryImageGen>
-    <LegacyData xmlns="4873beb7-5857-4685-be1f-d57550cc96cc" xsi:nil="true"/>
-    <LocNewPublishedVersionLookup xmlns="4873beb7-5857-4685-be1f-d57550cc96cc" xsi:nil="true"/>
-    <NumericId xmlns="4873beb7-5857-4685-be1f-d57550cc96cc">102787001</NumericId>
-    <TPFriendlyName xmlns="4873beb7-5857-4685-be1f-d57550cc96cc" xsi:nil="true"/>
-    <LocOverallPublishStatusLookup xmlns="4873beb7-5857-4685-be1f-d57550cc96cc" xsi:nil="true"/>
-    <LocRecommendedHandoff xmlns="4873beb7-5857-4685-be1f-d57550cc96cc" xsi:nil="true"/>
-    <BlockPublish xmlns="4873beb7-5857-4685-be1f-d57550cc96cc">false</BlockPublish>
-    <BusinessGroup xmlns="4873beb7-5857-4685-be1f-d57550cc96cc" xsi:nil="true"/>
-    <OpenTemplate xmlns="4873beb7-5857-4685-be1f-d57550cc96cc">true</OpenTemplate>
-    <SourceTitle xmlns="4873beb7-5857-4685-be1f-d57550cc96cc" xsi:nil="true"/>
-    <LocOverallLocStatusLookup xmlns="4873beb7-5857-4685-be1f-d57550cc96cc" xsi:nil="true"/>
-    <APEditor xmlns="4873beb7-5857-4685-be1f-d57550cc96cc">
-      <UserInfo>
-        <DisplayName/>
-        <AccountId xsi:nil="true"/>
-        <AccountType/>
-      </UserInfo>
-    </APEditor>
-    <UALocComments xmlns="4873beb7-5857-4685-be1f-d57550cc96cc" xsi:nil="true"/>
-    <IntlLangReviewDate xmlns="4873beb7-5857-4685-be1f-d57550cc96cc" xsi:nil="true"/>
-    <PublishStatusLookup xmlns="4873beb7-5857-4685-be1f-d57550cc96cc">
-      <Value>1343188</Value>
-    </PublishStatusLookup>
-    <ParentAssetId xmlns="4873beb7-5857-4685-be1f-d57550cc96cc" xsi:nil="true"/>
-    <FeatureTagsTaxHTField0 xmlns="4873beb7-5857-4685-be1f-d57550cc96cc">
-      <Terms xmlns="http://schemas.microsoft.com/office/infopath/2007/PartnerControls"/>
-    </FeatureTagsTaxHTField0>
-    <MachineTranslated xmlns="4873beb7-5857-4685-be1f-d57550cc96cc">false</MachineTranslated>
-    <Providers xmlns="4873beb7-5857-4685-be1f-d57550cc96cc" xsi:nil="true"/>
-    <OriginalSourceMarket xmlns="4873beb7-5857-4685-be1f-d57550cc96cc" xsi:nil="true"/>
-    <APDescription xmlns="4873beb7-5857-4685-be1f-d57550cc96cc" xsi:nil="true"/>
-    <ContentItem xmlns="4873beb7-5857-4685-be1f-d57550cc96cc" xsi:nil="true"/>
-    <ClipArtFilename xmlns="4873beb7-5857-4685-be1f-d57550cc96cc" xsi:nil="true"/>
-    <TPInstallLocation xmlns="4873beb7-5857-4685-be1f-d57550cc96cc" xsi:nil="true"/>
-    <TimesCloned xmlns="4873beb7-5857-4685-be1f-d57550cc96cc" xsi:nil="true"/>
-    <PublishTargets xmlns="4873beb7-5857-4685-be1f-d57550cc96cc">OfficeOnlineVNext</PublishTargets>
-    <AcquiredFrom xmlns="4873beb7-5857-4685-be1f-d57550cc96cc">Internal MS</AcquiredFrom>
-    <AssetStart xmlns="4873beb7-5857-4685-be1f-d57550cc96cc">2011-11-23T17:29:00+00:00</AssetStart>
-    <FriendlyTitle xmlns="4873beb7-5857-4685-be1f-d57550cc96cc" xsi:nil="true"/>
-    <Provider xmlns="4873beb7-5857-4685-be1f-d57550cc96cc" xsi:nil="true"/>
-    <LastHandOff xmlns="4873beb7-5857-4685-be1f-d57550cc96cc" xsi:nil="true"/>
-    <TPClientViewer xmlns="4873beb7-5857-4685-be1f-d57550cc96cc" xsi:nil="true"/>
-    <TemplateStatus xmlns="4873beb7-5857-4685-be1f-d57550cc96cc">Complete</TemplateStatus>
-    <Downloads xmlns="4873beb7-5857-4685-be1f-d57550cc96cc">0</Downloads>
-    <OOCacheId xmlns="4873beb7-5857-4685-be1f-d57550cc96cc" xsi:nil="true"/>
-    <IsDeleted xmlns="4873beb7-5857-4685-be1f-d57550cc96cc">false</IsDeleted>
-    <LocPublishedDependentAssetsLookup xmlns="4873beb7-5857-4685-be1f-d57550cc96cc" xsi:nil="true"/>
-    <AssetExpire xmlns="4873beb7-5857-4685-be1f-d57550cc96cc">2029-05-12T07:00:00+00:00</AssetExpire>
-    <CSXSubmissionMarket xmlns="4873beb7-5857-4685-be1f-d57550cc96cc" xsi:nil="true"/>
-    <DSATActionTaken xmlns="4873beb7-5857-4685-be1f-d57550cc96cc" xsi:nil="true"/>
-    <SubmitterId xmlns="4873beb7-5857-4685-be1f-d57550cc96cc" xsi:nil="true"/>
-    <EditorialTags xmlns="4873beb7-5857-4685-be1f-d57550cc96cc" xsi:nil="true"/>
-    <TPExecutable xmlns="4873beb7-5857-4685-be1f-d57550cc96cc" xsi:nil="true"/>
-    <CSXSubmissionDate xmlns="4873beb7-5857-4685-be1f-d57550cc96cc" xsi:nil="true"/>
-    <CSXUpdate xmlns="4873beb7-5857-4685-be1f-d57550cc96cc">false</CSXUpdate>
-    <AssetType xmlns="4873beb7-5857-4685-be1f-d57550cc96cc">TP</AssetType>
-    <ApprovalLog xmlns="4873beb7-5857-4685-be1f-d57550cc96cc" xsi:nil="true"/>
-    <BugNumber xmlns="4873beb7-5857-4685-be1f-d57550cc96cc" xsi:nil="true"/>
-    <OriginAsset xmlns="4873beb7-5857-4685-be1f-d57550cc96cc" xsi:nil="true"/>
-    <TPComponent xmlns="4873beb7-5857-4685-be1f-d57550cc96cc" xsi:nil="true"/>
-    <Milestone xmlns="4873beb7-5857-4685-be1f-d57550cc96cc" xsi:nil="true"/>
-    <RecommendationsModifier xmlns="4873beb7-5857-4685-be1f-d57550cc96cc" xsi:nil="true"/>
-    <AssetId xmlns="4873beb7-5857-4685-be1f-d57550cc96cc">TP102787001</AssetId>
-    <PolicheckWords xmlns="4873beb7-5857-4685-be1f-d57550cc96cc" xsi:nil="true"/>
-    <TPLaunchHelpLink xmlns="4873beb7-5857-4685-be1f-d57550cc96cc" xsi:nil="true"/>
-    <IntlLocPriority xmlns="4873beb7-5857-4685-be1f-d57550cc96cc" xsi:nil="true"/>
-    <TPApplication xmlns="4873beb7-5857-4685-be1f-d57550cc96cc" xsi:nil="true"/>
-    <IntlLangReviewer xmlns="4873beb7-5857-4685-be1f-d57550cc96cc" xsi:nil="true"/>
-    <HandoffToMSDN xmlns="4873beb7-5857-4685-be1f-d57550cc96cc" xsi:nil="true"/>
-    <PlannedPubDate xmlns="4873beb7-5857-4685-be1f-d57550cc96cc" xsi:nil="true"/>
-    <CrawlForDependencies xmlns="4873beb7-5857-4685-be1f-d57550cc96cc">false</CrawlForDependencies>
-    <LocLastLocAttemptVersionLookup xmlns="4873beb7-5857-4685-be1f-d57550cc96cc">693888</LocLastLocAttemptVersionLookup>
-    <LocProcessedForHandoffsLookup xmlns="4873beb7-5857-4685-be1f-d57550cc96cc" xsi:nil="true"/>
-    <TrustLevel xmlns="4873beb7-5857-4685-be1f-d57550cc96cc">1 Microsoft Managed Content</TrustLevel>
-    <CampaignTagsTaxHTField0 xmlns="4873beb7-5857-4685-be1f-d57550cc96cc">
-      <Terms xmlns="http://schemas.microsoft.com/office/infopath/2007/PartnerControls"/>
-    </CampaignTagsTaxHTField0>
-    <TPNamespace xmlns="4873beb7-5857-4685-be1f-d57550cc96cc" xsi:nil="true"/>
-    <LocOverallPreviewStatusLookup xmlns="4873beb7-5857-4685-be1f-d57550cc96cc" xsi:nil="true"/>
-    <TaxCatchAll xmlns="4873beb7-5857-4685-be1f-d57550cc96cc"/>
-    <IsSearchable xmlns="4873beb7-5857-4685-be1f-d57550cc96cc">false</IsSearchable>
-    <TemplateTemplateType xmlns="4873beb7-5857-4685-be1f-d57550cc96cc">Word Document Template</TemplateTemplateType>
-    <Markets xmlns="4873beb7-5857-4685-be1f-d57550cc96cc"/>
-    <IntlLangReview xmlns="4873beb7-5857-4685-be1f-d57550cc96cc" xsi:nil="true"/>
-    <UAProjectedTotalWords xmlns="4873beb7-5857-4685-be1f-d57550cc96cc" xsi:nil="true"/>
-    <OutputCachingOn xmlns="4873beb7-5857-4685-be1f-d57550cc96cc">false</OutputCachingOn>
-    <AverageRating xmlns="4873beb7-5857-4685-be1f-d57550cc96cc" xsi:nil="true"/>
-    <LocMarketGroupTiers2 xmlns="4873beb7-5857-4685-be1f-d57550cc96cc" xsi:nil="true"/>
-    <APAuthor xmlns="4873beb7-5857-4685-be1f-d57550cc96cc">
-      <UserInfo>
-        <DisplayName>REDMOND\v-namall</DisplayName>
-        <AccountId>978</AccountId>
-        <AccountType/>
-      </UserInfo>
-    </APAuthor>
-    <TPCommandLine xmlns="4873beb7-5857-4685-be1f-d57550cc96cc" xsi:nil="true"/>
-    <LocManualTestRequired xmlns="4873beb7-5857-4685-be1f-d57550cc96cc">false</LocManualTestRequired>
-    <TPAppVersion xmlns="4873beb7-5857-4685-be1f-d57550cc96cc" xsi:nil="true"/>
-    <EditorialStatus xmlns="4873beb7-5857-4685-be1f-d57550cc96cc">Complete</EditorialStatus>
-    <LocProcessedForMarketsLookup xmlns="4873beb7-5857-4685-be1f-d57550cc96cc" xsi:nil="true"/>
-    <LastModifiedDateTime xmlns="4873beb7-5857-4685-be1f-d57550cc96cc" xsi:nil="true"/>
-    <TPLaunchHelpLinkType xmlns="4873beb7-5857-4685-be1f-d57550cc96cc">Template</TPLaunchHelpLinkType>
-    <ScenarioTagsTaxHTField0 xmlns="4873beb7-5857-4685-be1f-d57550cc96cc">
-      <Terms xmlns="http://schemas.microsoft.com/office/infopath/2007/PartnerControls"/>
-    </ScenarioTagsTaxHTField0>
-    <OriginalRelease xmlns="4873beb7-5857-4685-be1f-d57550cc96cc">14</OriginalRelease>
-    <LocalizationTagsTaxHTField0 xmlns="4873beb7-5857-4685-be1f-d57550cc96cc">
-      <Terms xmlns="http://schemas.microsoft.com/office/infopath/2007/PartnerControls"/>
-    </LocalizationTagsTaxHTField0>
-    <Manager xmlns="4873beb7-5857-4685-be1f-d57550cc96cc" xsi:nil="true"/>
-    <UALocRecommendation xmlns="4873beb7-5857-4685-be1f-d57550cc96cc">Localize</UALocRecommendation>
-    <LocOverallHandbackStatusLookup xmlns="4873beb7-5857-4685-be1f-d57550cc96cc" xsi:nil="true"/>
-    <ArtSampleDocs xmlns="4873beb7-5857-4685-be1f-d57550cc96cc" xsi:nil="true"/>
-    <UACurrentWords xmlns="4873beb7-5857-4685-be1f-d57550cc96cc" xsi:nil="true"/>
-    <ShowIn xmlns="4873beb7-5857-4685-be1f-d57550cc96cc">Show everywhere</ShowIn>
-    <CSXHash xmlns="4873beb7-5857-4685-be1f-d57550cc96cc" xsi:nil="true"/>
-    <VoteCount xmlns="4873beb7-5857-4685-be1f-d57550cc96cc" xsi:nil="true"/>
-    <InternalTagsTaxHTField0 xmlns="4873beb7-5857-4685-be1f-d57550cc96cc">
-      <Terms xmlns="http://schemas.microsoft.com/office/infopath/2007/PartnerControls"/>
-    </InternalTagsTaxHTField0>
-    <UANotes xmlns="4873beb7-5857-4685-be1f-d57550cc96cc" xsi:nil="true"/>
-  </documentManagement>
-</p:properties>
+<?mso-contentType ?>
+<FormTemplates xmlns="http://schemas.microsoft.com/sharepoint/v3/contenttype/forms">
+  <Display>DocumentLibraryForm</Display>
+  <Edit>AssetEditForm</Edit>
+  <New>DocumentLibraryForm</New>
+</FormTemplates>
 </file>
 
 <file path=customXml/itemProps1.xml><?xml version="1.0" encoding="utf-8"?>
-<ds:datastoreItem xmlns:ds="http://schemas.openxmlformats.org/officeDocument/2006/customXml" ds:itemID="{C01C3C56-10DB-49F7-B061-44D8728D078A}">
+<ds:datastoreItem xmlns:ds="http://schemas.openxmlformats.org/officeDocument/2006/customXml" ds:itemID="{7FBDB1CC-CEFB-4E46-8174-1F0AA0D30B24}">
   <ds:schemaRefs>
-    <ds:schemaRef ds:uri="http://schemas.microsoft.com/sharepoint/v3/contenttype/forms"/>
+    <ds:schemaRef ds:uri="http://schemas.microsoft.com/office/2006/metadata/properties"/>
+    <ds:schemaRef ds:uri="http://schemas.microsoft.com/office/infopath/2007/PartnerControls"/>
+    <ds:schemaRef ds:uri="4873beb7-5857-4685-be1f-d57550cc96cc"/>
   </ds:schemaRefs>
 </ds:datastoreItem>
 </file>
@@ -6436,11 +6548,9 @@
 </file>
 
 <file path=customXml/itemProps3.xml><?xml version="1.0" encoding="utf-8"?>
-<ds:datastoreItem xmlns:ds="http://schemas.openxmlformats.org/officeDocument/2006/customXml" ds:itemID="{7FBDB1CC-CEFB-4E46-8174-1F0AA0D30B24}">
+<ds:datastoreItem xmlns:ds="http://schemas.openxmlformats.org/officeDocument/2006/customXml" ds:itemID="{C01C3C56-10DB-49F7-B061-44D8728D078A}">
   <ds:schemaRefs>
-    <ds:schemaRef ds:uri="http://schemas.microsoft.com/office/2006/metadata/properties"/>
-    <ds:schemaRef ds:uri="http://schemas.microsoft.com/office/infopath/2007/PartnerControls"/>
-    <ds:schemaRef ds:uri="4873beb7-5857-4685-be1f-d57550cc96cc"/>
+    <ds:schemaRef ds:uri="http://schemas.microsoft.com/sharepoint/v3/contenttype/forms"/>
   </ds:schemaRefs>
 </ds:datastoreItem>
 </file>
</xml_diff>